<commit_message>
Add mnist function, and some name changes
</commit_message>
<xml_diff>
--- a/Project_3/data/TSP_Problems_Euclidean/Optimal Values.docx
+++ b/Project_3/data/TSP_Problems_Euclidean/Optimal Values.docx
@@ -1,6 +1,6 @@
 
 <file path=word/document.xml><?xml version="1.0" encoding="utf-8"?>
-<w:document xmlns:wpc="http://schemas.microsoft.com/office/word/2010/wordprocessingCanvas" xmlns:cx="http://schemas.microsoft.com/office/drawing/2014/chartex" xmlns:cx1="http://schemas.microsoft.com/office/drawing/2015/9/8/chartex" xmlns:cx2="http://schemas.microsoft.com/office/drawing/2015/10/21/chartex" xmlns:cx3="http://schemas.microsoft.com/office/drawing/2016/5/9/chartex" xmlns:cx4="http://schemas.microsoft.com/office/drawing/2016/5/10/chartex" xmlns:cx5="http://schemas.microsoft.com/office/drawing/2016/5/11/chartex" xmlns:cx6="http://schemas.microsoft.com/office/drawing/2016/5/12/chartex" xmlns:cx7="http://schemas.microsoft.com/office/drawing/2016/5/13/chartex" xmlns:cx8="http://schemas.microsoft.com/office/drawing/2016/5/14/chartex" xmlns:mc="http://schemas.openxmlformats.org/markup-compatibility/2006" xmlns:aink="http://schemas.microsoft.com/office/drawing/2016/ink" xmlns:am3d="http://schemas.microsoft.com/office/drawing/2017/model3d" xmlns:o="urn:schemas-microsoft-com:office:office" xmlns:r="http://schemas.openxmlformats.org/officeDocument/2006/relationships" xmlns:m="http://schemas.openxmlformats.org/officeDocument/2006/math" xmlns:v="urn:schemas-microsoft-com:vml" xmlns:wp14="http://schemas.microsoft.com/office/word/2010/wordprocessingDrawing" xmlns:wp="http://schemas.openxmlformats.org/drawingml/2006/wordprocessingDrawing" xmlns:w10="urn:schemas-microsoft-com:office:word" xmlns:w="http://schemas.openxmlformats.org/wordprocessingml/2006/main" xmlns:w14="http://schemas.microsoft.com/office/word/2010/wordml" xmlns:w15="http://schemas.microsoft.com/office/word/2012/wordml" xmlns:w16se="http://schemas.microsoft.com/office/word/2015/wordml/symex" xmlns:wpg="http://schemas.microsoft.com/office/word/2010/wordprocessingGroup" xmlns:wpi="http://schemas.microsoft.com/office/word/2010/wordprocessingInk" xmlns:wne="http://schemas.microsoft.com/office/word/2006/wordml" xmlns:wps="http://schemas.microsoft.com/office/word/2010/wordprocessingShape" mc:Ignorable="w14 w15 w16se wp14">
+<w:document xmlns:wpc="http://schemas.microsoft.com/office/word/2010/wordprocessingCanvas" xmlns:cx="http://schemas.microsoft.com/office/drawing/2014/chartex" xmlns:cx1="http://schemas.microsoft.com/office/drawing/2015/9/8/chartex" xmlns:cx2="http://schemas.microsoft.com/office/drawing/2015/10/21/chartex" xmlns:cx3="http://schemas.microsoft.com/office/drawing/2016/5/9/chartex" xmlns:cx4="http://schemas.microsoft.com/office/drawing/2016/5/10/chartex" xmlns:cx5="http://schemas.microsoft.com/office/drawing/2016/5/11/chartex" xmlns:cx6="http://schemas.microsoft.com/office/drawing/2016/5/12/chartex" xmlns:cx7="http://schemas.microsoft.com/office/drawing/2016/5/13/chartex" xmlns:cx8="http://schemas.microsoft.com/office/drawing/2016/5/14/chartex" xmlns:mc="http://schemas.openxmlformats.org/markup-compatibility/2006" xmlns:aink="http://schemas.microsoft.com/office/drawing/2016/ink" xmlns:am3d="http://schemas.microsoft.com/office/drawing/2017/model3d" xmlns:o="urn:schemas-microsoft-com:office:office" xmlns:r="http://schemas.openxmlformats.org/officeDocument/2006/relationships" xmlns:m="http://schemas.openxmlformats.org/officeDocument/2006/math" xmlns:v="urn:schemas-microsoft-com:vml" xmlns:wp14="http://schemas.microsoft.com/office/word/2010/wordprocessingDrawing" xmlns:wp="http://schemas.openxmlformats.org/drawingml/2006/wordprocessingDrawing" xmlns:w10="urn:schemas-microsoft-com:office:word" xmlns:w="http://schemas.openxmlformats.org/wordprocessingml/2006/main" xmlns:w14="http://schemas.microsoft.com/office/word/2010/wordml" xmlns:w15="http://schemas.microsoft.com/office/word/2012/wordml" xmlns:w16cid="http://schemas.microsoft.com/office/word/2016/wordml/cid" xmlns:w16se="http://schemas.microsoft.com/office/word/2015/wordml/symex" xmlns:wpg="http://schemas.microsoft.com/office/word/2010/wordprocessingGroup" xmlns:wpi="http://schemas.microsoft.com/office/word/2010/wordprocessingInk" xmlns:wne="http://schemas.microsoft.com/office/word/2006/wordml" xmlns:wps="http://schemas.microsoft.com/office/word/2010/wordprocessingShape" mc:Ignorable="w14 w15 w16se w16cid wp14">
   <w:body>
     <w:p>
       <w:pPr>
@@ -9,13 +9,15 @@
           <w:rFonts w:ascii="Arial" w:hAnsi="Arial" w:cs="Arial"/>
           <w:sz w:val="24"/>
           <w:szCs w:val="24"/>
-        </w:rPr>
-      </w:pPr>
-      <w:r>
-        <w:rPr>
-          <w:rFonts w:ascii="Arial" w:hAnsi="Arial" w:cs="Arial"/>
-          <w:sz w:val="24"/>
-          <w:szCs w:val="24"/>
+          <w:lang w:val="nb-NO"/>
+        </w:rPr>
+      </w:pPr>
+      <w:r>
+        <w:rPr>
+          <w:rFonts w:ascii="Arial" w:hAnsi="Arial" w:cs="Arial"/>
+          <w:sz w:val="24"/>
+          <w:szCs w:val="24"/>
+          <w:lang w:val="nb-NO"/>
         </w:rPr>
         <w:t>1</w:t>
       </w:r>
@@ -24,6 +26,7 @@
           <w:rFonts w:ascii="Arial" w:hAnsi="Arial" w:cs="Arial"/>
           <w:sz w:val="24"/>
           <w:szCs w:val="24"/>
+          <w:lang w:val="nb-NO"/>
         </w:rPr>
         <w:t>: 7542</w:t>
       </w:r>
@@ -35,13 +38,15 @@
           <w:rFonts w:ascii="Arial" w:hAnsi="Arial" w:cs="Arial"/>
           <w:sz w:val="24"/>
           <w:szCs w:val="24"/>
-        </w:rPr>
-      </w:pPr>
-      <w:r>
-        <w:rPr>
-          <w:rFonts w:ascii="Arial" w:hAnsi="Arial" w:cs="Arial"/>
-          <w:sz w:val="24"/>
-          <w:szCs w:val="24"/>
+          <w:lang w:val="nb-NO"/>
+        </w:rPr>
+      </w:pPr>
+      <w:r>
+        <w:rPr>
+          <w:rFonts w:ascii="Arial" w:hAnsi="Arial" w:cs="Arial"/>
+          <w:sz w:val="24"/>
+          <w:szCs w:val="24"/>
+          <w:lang w:val="nb-NO"/>
         </w:rPr>
         <w:t>2</w:t>
       </w:r>
@@ -50,6 +55,7 @@
           <w:rFonts w:ascii="Arial" w:hAnsi="Arial" w:cs="Arial"/>
           <w:sz w:val="24"/>
           <w:szCs w:val="24"/>
+          <w:lang w:val="nb-NO"/>
         </w:rPr>
         <w:t>: 6110</w:t>
       </w:r>
@@ -61,13 +67,15 @@
           <w:rFonts w:ascii="Arial" w:hAnsi="Arial" w:cs="Arial"/>
           <w:sz w:val="24"/>
           <w:szCs w:val="24"/>
-        </w:rPr>
-      </w:pPr>
-      <w:r>
-        <w:rPr>
-          <w:rFonts w:ascii="Arial" w:hAnsi="Arial" w:cs="Arial"/>
-          <w:sz w:val="24"/>
-          <w:szCs w:val="24"/>
+          <w:lang w:val="nb-NO"/>
+        </w:rPr>
+      </w:pPr>
+      <w:r>
+        <w:rPr>
+          <w:rFonts w:ascii="Arial" w:hAnsi="Arial" w:cs="Arial"/>
+          <w:sz w:val="24"/>
+          <w:szCs w:val="24"/>
+          <w:lang w:val="nb-NO"/>
         </w:rPr>
         <w:t>3</w:t>
       </w:r>
@@ -76,6 +84,7 @@
           <w:rFonts w:ascii="Arial" w:hAnsi="Arial" w:cs="Arial"/>
           <w:sz w:val="24"/>
           <w:szCs w:val="24"/>
+          <w:lang w:val="nb-NO"/>
         </w:rPr>
         <w:t>: 629</w:t>
       </w:r>
@@ -87,13 +96,15 @@
           <w:rFonts w:ascii="Arial" w:hAnsi="Arial" w:cs="Arial"/>
           <w:sz w:val="24"/>
           <w:szCs w:val="24"/>
-        </w:rPr>
-      </w:pPr>
-      <w:r>
-        <w:rPr>
-          <w:rFonts w:ascii="Arial" w:hAnsi="Arial" w:cs="Arial"/>
-          <w:sz w:val="24"/>
-          <w:szCs w:val="24"/>
+          <w:lang w:val="nb-NO"/>
+        </w:rPr>
+      </w:pPr>
+      <w:r>
+        <w:rPr>
+          <w:rFonts w:ascii="Arial" w:hAnsi="Arial" w:cs="Arial"/>
+          <w:sz w:val="24"/>
+          <w:szCs w:val="24"/>
+          <w:lang w:val="nb-NO"/>
         </w:rPr>
         <w:t>4</w:t>
       </w:r>
@@ -102,6 +113,7 @@
           <w:rFonts w:ascii="Arial" w:hAnsi="Arial" w:cs="Arial"/>
           <w:sz w:val="24"/>
           <w:szCs w:val="24"/>
+          <w:lang w:val="nb-NO"/>
         </w:rPr>
         <w:t>: 22068</w:t>
       </w:r>
@@ -113,13 +125,15 @@
           <w:rFonts w:ascii="Arial" w:hAnsi="Arial" w:cs="Arial"/>
           <w:sz w:val="24"/>
           <w:szCs w:val="24"/>
-        </w:rPr>
-      </w:pPr>
-      <w:r>
-        <w:rPr>
-          <w:rFonts w:ascii="Arial" w:hAnsi="Arial" w:cs="Arial"/>
-          <w:sz w:val="24"/>
-          <w:szCs w:val="24"/>
+          <w:lang w:val="nb-NO"/>
+        </w:rPr>
+      </w:pPr>
+      <w:r>
+        <w:rPr>
+          <w:rFonts w:ascii="Arial" w:hAnsi="Arial" w:cs="Arial"/>
+          <w:sz w:val="24"/>
+          <w:szCs w:val="24"/>
+          <w:lang w:val="nb-NO"/>
         </w:rPr>
         <w:t>5</w:t>
       </w:r>
@@ -128,6 +142,7 @@
           <w:rFonts w:ascii="Arial" w:hAnsi="Arial" w:cs="Arial"/>
           <w:sz w:val="24"/>
           <w:szCs w:val="24"/>
+          <w:lang w:val="nb-NO"/>
         </w:rPr>
         <w:t>: 14379</w:t>
       </w:r>
@@ -139,13 +154,15 @@
           <w:rFonts w:ascii="Arial" w:hAnsi="Arial" w:cs="Arial"/>
           <w:sz w:val="24"/>
           <w:szCs w:val="24"/>
-        </w:rPr>
-      </w:pPr>
-      <w:r>
-        <w:rPr>
-          <w:rFonts w:ascii="Arial" w:hAnsi="Arial" w:cs="Arial"/>
-          <w:sz w:val="24"/>
-          <w:szCs w:val="24"/>
+          <w:lang w:val="nb-NO"/>
+        </w:rPr>
+      </w:pPr>
+      <w:r>
+        <w:rPr>
+          <w:rFonts w:ascii="Arial" w:hAnsi="Arial" w:cs="Arial"/>
+          <w:sz w:val="24"/>
+          <w:szCs w:val="24"/>
+          <w:lang w:val="nb-NO"/>
         </w:rPr>
         <w:t>6</w:t>
       </w:r>
@@ -154,6 +171,7 @@
           <w:rFonts w:ascii="Arial" w:hAnsi="Arial" w:cs="Arial"/>
           <w:sz w:val="24"/>
           <w:szCs w:val="24"/>
+          <w:lang w:val="nb-NO"/>
         </w:rPr>
         <w:t>: 108159</w:t>
       </w:r>
@@ -165,13 +183,15 @@
           <w:rFonts w:ascii="Arial" w:hAnsi="Arial" w:cs="Arial"/>
           <w:sz w:val="24"/>
           <w:szCs w:val="24"/>
-        </w:rPr>
-      </w:pPr>
-      <w:r>
-        <w:rPr>
-          <w:rFonts w:ascii="Arial" w:hAnsi="Arial" w:cs="Arial"/>
-          <w:sz w:val="24"/>
-          <w:szCs w:val="24"/>
+          <w:lang w:val="nb-NO"/>
+        </w:rPr>
+      </w:pPr>
+      <w:r>
+        <w:rPr>
+          <w:rFonts w:ascii="Arial" w:hAnsi="Arial" w:cs="Arial"/>
+          <w:sz w:val="24"/>
+          <w:szCs w:val="24"/>
+          <w:lang w:val="nb-NO"/>
         </w:rPr>
         <w:t>7</w:t>
       </w:r>
@@ -180,6 +200,7 @@
           <w:rFonts w:ascii="Arial" w:hAnsi="Arial" w:cs="Arial"/>
           <w:sz w:val="24"/>
           <w:szCs w:val="24"/>
+          <w:lang w:val="nb-NO"/>
         </w:rPr>
         <w:t>: 59030</w:t>
       </w:r>
@@ -191,13 +212,15 @@
           <w:rFonts w:ascii="Arial" w:hAnsi="Arial" w:cs="Arial"/>
           <w:sz w:val="24"/>
           <w:szCs w:val="24"/>
-        </w:rPr>
-      </w:pPr>
-      <w:r>
-        <w:rPr>
-          <w:rFonts w:ascii="Arial" w:hAnsi="Arial" w:cs="Arial"/>
-          <w:sz w:val="24"/>
-          <w:szCs w:val="24"/>
+          <w:lang w:val="nb-NO"/>
+        </w:rPr>
+      </w:pPr>
+      <w:r>
+        <w:rPr>
+          <w:rFonts w:ascii="Arial" w:hAnsi="Arial" w:cs="Arial"/>
+          <w:sz w:val="24"/>
+          <w:szCs w:val="24"/>
+          <w:lang w:val="nb-NO"/>
         </w:rPr>
         <w:t>8</w:t>
       </w:r>
@@ -206,11 +229,246 @@
           <w:rFonts w:ascii="Arial" w:hAnsi="Arial" w:cs="Arial"/>
           <w:sz w:val="24"/>
           <w:szCs w:val="24"/>
+          <w:lang w:val="nb-NO"/>
         </w:rPr>
         <w:t>: 1211</w:t>
+      </w:r>
+    </w:p>
+    <w:p>
+      <w:pPr>
+        <w:spacing w:after="240"/>
+        <w:rPr>
+          <w:rFonts w:ascii="Arial" w:hAnsi="Arial" w:cs="Arial"/>
+          <w:sz w:val="24"/>
+          <w:szCs w:val="24"/>
+          <w:lang w:val="nb-NO"/>
+        </w:rPr>
+      </w:pPr>
+    </w:p>
+    <w:p>
+      <w:pPr>
+        <w:spacing w:after="240"/>
+        <w:rPr>
+          <w:rFonts w:ascii="Arial" w:hAnsi="Arial" w:cs="Arial"/>
+          <w:sz w:val="24"/>
+          <w:szCs w:val="24"/>
+          <w:lang w:val="nb-NO"/>
+        </w:rPr>
+      </w:pPr>
+    </w:p>
+    <w:p>
+      <w:pPr>
+        <w:spacing w:after="240"/>
+        <w:rPr>
+          <w:rFonts w:ascii="Arial" w:hAnsi="Arial" w:cs="Arial"/>
+          <w:sz w:val="24"/>
+          <w:szCs w:val="24"/>
+          <w:lang w:val="nb-NO"/>
+        </w:rPr>
+      </w:pPr>
+      <w:r>
+        <w:rPr>
+          <w:rFonts w:ascii="Arial" w:hAnsi="Arial" w:cs="Arial"/>
+          <w:sz w:val="24"/>
+          <w:szCs w:val="24"/>
+          <w:lang w:val="nb-NO"/>
+        </w:rPr>
+        <w:t>Hva vi har funnet:</w:t>
+      </w:r>
+    </w:p>
+    <w:p>
+      <w:pPr>
+        <w:spacing w:after="240"/>
+        <w:rPr>
+          <w:rFonts w:ascii="Arial" w:hAnsi="Arial" w:cs="Arial"/>
+          <w:sz w:val="24"/>
+          <w:szCs w:val="24"/>
+          <w:lang w:val="nb-NO"/>
+        </w:rPr>
+      </w:pPr>
+      <w:r>
+        <w:rPr>
+          <w:rFonts w:ascii="Arial" w:hAnsi="Arial" w:cs="Arial"/>
+          <w:sz w:val="24"/>
+          <w:szCs w:val="24"/>
+          <w:lang w:val="nb-NO"/>
+        </w:rPr>
+        <w:t>1: 8442.8</w:t>
+      </w:r>
+    </w:p>
+    <w:p>
+      <w:pPr>
+        <w:spacing w:after="240"/>
+        <w:rPr>
+          <w:rFonts w:ascii="Arial" w:hAnsi="Arial" w:cs="Arial"/>
+          <w:sz w:val="24"/>
+          <w:szCs w:val="24"/>
+          <w:lang w:val="nb-NO"/>
+        </w:rPr>
+      </w:pPr>
+      <w:r>
+        <w:rPr>
+          <w:rFonts w:ascii="Arial" w:hAnsi="Arial" w:cs="Arial"/>
+          <w:sz w:val="24"/>
+          <w:szCs w:val="24"/>
+          <w:lang w:val="nb-NO"/>
+        </w:rPr>
+        <w:t>2: 6474</w:t>
+      </w:r>
+      <w:r>
+        <w:rPr>
+          <w:rFonts w:ascii="Arial" w:hAnsi="Arial" w:cs="Arial"/>
+          <w:sz w:val="24"/>
+          <w:szCs w:val="24"/>
+          <w:lang w:val="nb-NO"/>
+        </w:rPr>
+        <w:t xml:space="preserve"> ok</w:t>
+      </w:r>
+    </w:p>
+    <w:p>
+      <w:pPr>
+        <w:spacing w:after="240"/>
+        <w:rPr>
+          <w:rFonts w:ascii="Arial" w:hAnsi="Arial" w:cs="Arial"/>
+          <w:sz w:val="24"/>
+          <w:szCs w:val="24"/>
+          <w:lang w:val="nb-NO"/>
+        </w:rPr>
+      </w:pPr>
+      <w:r>
+        <w:rPr>
+          <w:rFonts w:ascii="Arial" w:hAnsi="Arial" w:cs="Arial"/>
+          <w:sz w:val="24"/>
+          <w:szCs w:val="24"/>
+          <w:lang w:val="nb-NO"/>
+        </w:rPr>
+        <w:t>3: 674.4</w:t>
+      </w:r>
+      <w:r>
+        <w:rPr>
+          <w:rFonts w:ascii="Arial" w:hAnsi="Arial" w:cs="Arial"/>
+          <w:sz w:val="24"/>
+          <w:szCs w:val="24"/>
+          <w:lang w:val="nb-NO"/>
+        </w:rPr>
+        <w:t xml:space="preserve"> ok</w:t>
+      </w:r>
+    </w:p>
+    <w:p>
+      <w:pPr>
+        <w:spacing w:after="240"/>
+        <w:rPr>
+          <w:rFonts w:ascii="Arial" w:hAnsi="Arial" w:cs="Arial"/>
+          <w:sz w:val="24"/>
+          <w:szCs w:val="24"/>
+        </w:rPr>
+      </w:pPr>
+      <w:r>
+        <w:rPr>
+          <w:rFonts w:ascii="Arial" w:hAnsi="Arial" w:cs="Arial"/>
+          <w:sz w:val="24"/>
+          <w:szCs w:val="24"/>
+        </w:rPr>
+        <w:t>4: 27157.9</w:t>
       </w:r>
       <w:bookmarkStart w:id="0" w:name="_GoBack"/>
       <w:bookmarkEnd w:id="0"/>
+    </w:p>
+    <w:p>
+      <w:pPr>
+        <w:spacing w:after="240"/>
+        <w:rPr>
+          <w:rFonts w:ascii="Arial" w:hAnsi="Arial" w:cs="Arial"/>
+          <w:sz w:val="24"/>
+          <w:szCs w:val="24"/>
+        </w:rPr>
+      </w:pPr>
+      <w:r>
+        <w:rPr>
+          <w:rFonts w:ascii="Arial" w:hAnsi="Arial" w:cs="Arial"/>
+          <w:sz w:val="24"/>
+          <w:szCs w:val="24"/>
+        </w:rPr>
+        <w:t>5: 15473</w:t>
+      </w:r>
+      <w:r>
+        <w:rPr>
+          <w:rFonts w:ascii="Arial" w:hAnsi="Arial" w:cs="Arial"/>
+          <w:sz w:val="24"/>
+          <w:szCs w:val="24"/>
+        </w:rPr>
+        <w:t xml:space="preserve"> ok </w:t>
+      </w:r>
+    </w:p>
+    <w:p>
+      <w:pPr>
+        <w:spacing w:after="240"/>
+        <w:rPr>
+          <w:rFonts w:ascii="Arial" w:hAnsi="Arial" w:cs="Arial"/>
+          <w:sz w:val="24"/>
+          <w:szCs w:val="24"/>
+        </w:rPr>
+      </w:pPr>
+      <w:r>
+        <w:rPr>
+          <w:rFonts w:ascii="Arial" w:hAnsi="Arial" w:cs="Arial"/>
+          <w:sz w:val="24"/>
+          <w:szCs w:val="24"/>
+        </w:rPr>
+        <w:t>6: 114541</w:t>
+      </w:r>
+      <w:r>
+        <w:rPr>
+          <w:rFonts w:ascii="Arial" w:hAnsi="Arial" w:cs="Arial"/>
+          <w:sz w:val="24"/>
+          <w:szCs w:val="24"/>
+        </w:rPr>
+        <w:t xml:space="preserve"> ok</w:t>
+      </w:r>
+    </w:p>
+    <w:p>
+      <w:pPr>
+        <w:spacing w:after="240"/>
+        <w:rPr>
+          <w:rFonts w:ascii="Arial" w:hAnsi="Arial" w:cs="Arial"/>
+          <w:sz w:val="24"/>
+          <w:szCs w:val="24"/>
+        </w:rPr>
+      </w:pPr>
+      <w:r>
+        <w:rPr>
+          <w:rFonts w:ascii="Arial" w:hAnsi="Arial" w:cs="Arial"/>
+          <w:sz w:val="24"/>
+          <w:szCs w:val="24"/>
+        </w:rPr>
+        <w:t>7: 63543.8</w:t>
+      </w:r>
+      <w:r>
+        <w:rPr>
+          <w:rFonts w:ascii="Arial" w:hAnsi="Arial" w:cs="Arial"/>
+          <w:sz w:val="24"/>
+          <w:szCs w:val="24"/>
+        </w:rPr>
+        <w:t xml:space="preserve"> ok</w:t>
+      </w:r>
+    </w:p>
+    <w:p>
+      <w:pPr>
+        <w:spacing w:after="240"/>
+        <w:rPr>
+          <w:rFonts w:ascii="Arial" w:hAnsi="Arial" w:cs="Arial"/>
+          <w:sz w:val="24"/>
+          <w:szCs w:val="24"/>
+        </w:rPr>
+      </w:pPr>
+      <w:r>
+        <w:rPr>
+          <w:rFonts w:ascii="Arial" w:hAnsi="Arial" w:cs="Arial"/>
+          <w:sz w:val="24"/>
+          <w:szCs w:val="24"/>
+        </w:rPr>
+        <w:t>8: 1549.1</w:t>
+      </w:r>
     </w:p>
     <w:sectPr>
       <w:pgSz w:w="12240" w:h="15840"/>
@@ -223,7 +481,7 @@
 </file>
 
 <file path=word/styles.xml><?xml version="1.0" encoding="utf-8"?>
-<w:styles xmlns:mc="http://schemas.openxmlformats.org/markup-compatibility/2006" xmlns:r="http://schemas.openxmlformats.org/officeDocument/2006/relationships" xmlns:w="http://schemas.openxmlformats.org/wordprocessingml/2006/main" xmlns:w14="http://schemas.microsoft.com/office/word/2010/wordml" xmlns:w15="http://schemas.microsoft.com/office/word/2012/wordml" xmlns:w16se="http://schemas.microsoft.com/office/word/2015/wordml/symex" mc:Ignorable="w14 w15 w16se">
+<w:styles xmlns:mc="http://schemas.openxmlformats.org/markup-compatibility/2006" xmlns:r="http://schemas.openxmlformats.org/officeDocument/2006/relationships" xmlns:w="http://schemas.openxmlformats.org/wordprocessingml/2006/main" xmlns:w14="http://schemas.microsoft.com/office/word/2010/wordml" xmlns:w15="http://schemas.microsoft.com/office/word/2012/wordml" xmlns:w16cid="http://schemas.microsoft.com/office/word/2016/wordml/cid" xmlns:w16se="http://schemas.microsoft.com/office/word/2015/wordml/symex" mc:Ignorable="w14 w15 w16se w16cid">
   <w:docDefaults>
     <w:rPrDefault>
       <w:rPr>
@@ -620,13 +878,13 @@
     <w:name w:val="Normal"/>
     <w:qFormat/>
   </w:style>
-  <w:style w:type="character" w:default="1" w:styleId="DefaultParagraphFont">
+  <w:style w:type="character" w:default="1" w:styleId="Standardskriftforavsnitt">
     <w:name w:val="Default Paragraph Font"/>
     <w:uiPriority w:val="1"/>
     <w:semiHidden/>
     <w:unhideWhenUsed/>
   </w:style>
-  <w:style w:type="table" w:default="1" w:styleId="TableNormal">
+  <w:style w:type="table" w:default="1" w:styleId="Vanligtabell">
     <w:name w:val="Normal Table"/>
     <w:uiPriority w:val="99"/>
     <w:semiHidden/>
@@ -641,7 +899,7 @@
       </w:tblCellMar>
     </w:tblPr>
   </w:style>
-  <w:style w:type="numbering" w:default="1" w:styleId="NoList">
+  <w:style w:type="numbering" w:default="1" w:styleId="Ingenliste">
     <w:name w:val="No List"/>
     <w:uiPriority w:val="99"/>
     <w:semiHidden/>

</xml_diff>

<commit_message>
Improve path length function
</commit_message>
<xml_diff>
--- a/Project_3/data/TSP_Problems_Euclidean/Optimal Values.docx
+++ b/Project_3/data/TSP_Problems_Euclidean/Optimal Values.docx
@@ -293,7 +293,25 @@
           <w:szCs w:val="24"/>
           <w:lang w:val="nb-NO"/>
         </w:rPr>
-        <w:t>1: 8442.8</w:t>
+        <w:t>1: 8</w:t>
+      </w:r>
+      <w:r>
+        <w:rPr>
+          <w:rFonts w:ascii="Arial" w:hAnsi="Arial" w:cs="Arial"/>
+          <w:sz w:val="24"/>
+          <w:szCs w:val="24"/>
+          <w:lang w:val="nb-NO"/>
+        </w:rPr>
+        <w:t xml:space="preserve">177 </w:t>
+      </w:r>
+      <w:r>
+        <w:rPr>
+          <w:rFonts w:ascii="Arial" w:hAnsi="Arial" w:cs="Arial"/>
+          <w:sz w:val="24"/>
+          <w:szCs w:val="24"/>
+          <w:lang w:val="nb-NO"/>
+        </w:rPr>
+        <w:t>ok</w:t>
       </w:r>
     </w:p>
     <w:p>
@@ -369,54 +387,70 @@
           <w:sz w:val="24"/>
           <w:szCs w:val="24"/>
         </w:rPr>
-        <w:t>4: 27157.9</w:t>
+        <w:t>4: 2</w:t>
+      </w:r>
+      <w:r>
+        <w:rPr>
+          <w:rFonts w:ascii="Arial" w:hAnsi="Arial" w:cs="Arial"/>
+          <w:sz w:val="24"/>
+          <w:szCs w:val="24"/>
+        </w:rPr>
+        <w:t>5847</w:t>
+      </w:r>
+    </w:p>
+    <w:p>
+      <w:pPr>
+        <w:spacing w:after="240"/>
+        <w:rPr>
+          <w:rFonts w:ascii="Arial" w:hAnsi="Arial" w:cs="Arial"/>
+          <w:sz w:val="24"/>
+          <w:szCs w:val="24"/>
+        </w:rPr>
+      </w:pPr>
+      <w:r>
+        <w:rPr>
+          <w:rFonts w:ascii="Arial" w:hAnsi="Arial" w:cs="Arial"/>
+          <w:sz w:val="24"/>
+          <w:szCs w:val="24"/>
+        </w:rPr>
+        <w:t>5: 15473</w:t>
+      </w:r>
+      <w:r>
+        <w:rPr>
+          <w:rFonts w:ascii="Arial" w:hAnsi="Arial" w:cs="Arial"/>
+          <w:sz w:val="24"/>
+          <w:szCs w:val="24"/>
+        </w:rPr>
+        <w:t xml:space="preserve"> ok </w:t>
+      </w:r>
+    </w:p>
+    <w:p>
+      <w:pPr>
+        <w:spacing w:after="240"/>
+        <w:rPr>
+          <w:rFonts w:ascii="Arial" w:hAnsi="Arial" w:cs="Arial"/>
+          <w:sz w:val="24"/>
+          <w:szCs w:val="24"/>
+        </w:rPr>
+      </w:pPr>
+      <w:r>
+        <w:rPr>
+          <w:rFonts w:ascii="Arial" w:hAnsi="Arial" w:cs="Arial"/>
+          <w:sz w:val="24"/>
+          <w:szCs w:val="24"/>
+        </w:rPr>
+        <w:t>6: 11</w:t>
+      </w:r>
+      <w:r>
+        <w:rPr>
+          <w:rFonts w:ascii="Arial" w:hAnsi="Arial" w:cs="Arial"/>
+          <w:sz w:val="24"/>
+          <w:szCs w:val="24"/>
+        </w:rPr>
+        <w:t>2256</w:t>
       </w:r>
       <w:bookmarkStart w:id="0" w:name="_GoBack"/>
       <w:bookmarkEnd w:id="0"/>
-    </w:p>
-    <w:p>
-      <w:pPr>
-        <w:spacing w:after="240"/>
-        <w:rPr>
-          <w:rFonts w:ascii="Arial" w:hAnsi="Arial" w:cs="Arial"/>
-          <w:sz w:val="24"/>
-          <w:szCs w:val="24"/>
-        </w:rPr>
-      </w:pPr>
-      <w:r>
-        <w:rPr>
-          <w:rFonts w:ascii="Arial" w:hAnsi="Arial" w:cs="Arial"/>
-          <w:sz w:val="24"/>
-          <w:szCs w:val="24"/>
-        </w:rPr>
-        <w:t>5: 15473</w:t>
-      </w:r>
-      <w:r>
-        <w:rPr>
-          <w:rFonts w:ascii="Arial" w:hAnsi="Arial" w:cs="Arial"/>
-          <w:sz w:val="24"/>
-          <w:szCs w:val="24"/>
-        </w:rPr>
-        <w:t xml:space="preserve"> ok </w:t>
-      </w:r>
-    </w:p>
-    <w:p>
-      <w:pPr>
-        <w:spacing w:after="240"/>
-        <w:rPr>
-          <w:rFonts w:ascii="Arial" w:hAnsi="Arial" w:cs="Arial"/>
-          <w:sz w:val="24"/>
-          <w:szCs w:val="24"/>
-        </w:rPr>
-      </w:pPr>
-      <w:r>
-        <w:rPr>
-          <w:rFonts w:ascii="Arial" w:hAnsi="Arial" w:cs="Arial"/>
-          <w:sz w:val="24"/>
-          <w:szCs w:val="24"/>
-        </w:rPr>
-        <w:t>6: 114541</w:t>
-      </w:r>
       <w:r>
         <w:rPr>
           <w:rFonts w:ascii="Arial" w:hAnsi="Arial" w:cs="Arial"/>

</xml_diff>